<commit_message>
Fin labo01 avec pdf
</commit_message>
<xml_diff>
--- a/Rapport RES Labo 01.docx
+++ b/Rapport RES Labo 01.docx
@@ -79,6 +79,8 @@
         </w:rPr>
         <w:t xml:space="preserve"> (READ, WRITE)</w:t>
       </w:r>
+      <w:bookmarkStart w:id="0" w:name="_GoBack"/>
+      <w:bookmarkEnd w:id="0"/>
     </w:p>
     <w:p>
       <w:pPr>
@@ -905,15 +907,7 @@
         <w:rPr>
           <w:lang w:val="fr-CH"/>
         </w:rPr>
-        <w:t xml:space="preserve"> à la taille de « secte</w:t>
-      </w:r>
-      <w:bookmarkStart w:id="0" w:name="_GoBack"/>
-      <w:bookmarkEnd w:id="0"/>
-      <w:r>
-        <w:rPr>
-          <w:lang w:val="fr-CH"/>
-        </w:rPr>
-        <w:t>ur » de mon disque dur.</w:t>
+        <w:t xml:space="preserve"> à la taille de « secteur » de mon disque dur.</w:t>
       </w:r>
     </w:p>
     <w:p>
@@ -993,6 +987,46 @@
         <w:lang w:val="fr-CH"/>
       </w:rPr>
       <w:t>Mathieu Urstein</w:t>
+    </w:r>
+    <w:r>
+      <w:rPr>
+        <w:lang w:val="fr-CH"/>
+      </w:rPr>
+      <w:t xml:space="preserve">, </w:t>
+    </w:r>
+    <w:proofErr w:type="spellStart"/>
+    <w:r>
+      <w:rPr>
+        <w:lang w:val="fr-CH"/>
+      </w:rPr>
+      <w:t>GitHub</w:t>
+    </w:r>
+    <w:proofErr w:type="spellEnd"/>
+    <w:r>
+      <w:rPr>
+        <w:lang w:val="fr-CH"/>
+      </w:rPr>
+      <w:t xml:space="preserve"> : </w:t>
+    </w:r>
+    <w:r>
+      <w:rPr>
+        <w:lang w:val="fr-CH"/>
+      </w:rPr>
+      <w:t>/</w:t>
+    </w:r>
+    <w:proofErr w:type="spellStart"/>
+    <w:r>
+      <w:rPr>
+        <w:lang w:val="fr-CH"/>
+      </w:rPr>
+      <w:t>MojoMateo</w:t>
+    </w:r>
+    <w:proofErr w:type="spellEnd"/>
+    <w:r>
+      <w:rPr>
+        <w:lang w:val="fr-CH"/>
+      </w:rPr>
+      <w:t>/HEIG.RES.Labo01</w:t>
     </w:r>
   </w:p>
   <w:p>
@@ -1960,11 +1994,11 @@
         </c:dLbls>
         <c:gapWidth val="219"/>
         <c:overlap val="-27"/>
-        <c:axId val="-2077683168"/>
-        <c:axId val="-1979029168"/>
+        <c:axId val="-2008555136"/>
+        <c:axId val="-2008194704"/>
       </c:barChart>
       <c:catAx>
-        <c:axId val="-2077683168"/>
+        <c:axId val="-2008555136"/>
         <c:scaling>
           <c:orientation val="minMax"/>
         </c:scaling>
@@ -2007,7 +2041,7 @@
             <a:endParaRPr lang="fr-FR"/>
           </a:p>
         </c:txPr>
-        <c:crossAx val="-1979029168"/>
+        <c:crossAx val="-2008194704"/>
         <c:crosses val="autoZero"/>
         <c:auto val="1"/>
         <c:lblAlgn val="ctr"/>
@@ -2015,7 +2049,7 @@
         <c:noMultiLvlLbl val="0"/>
       </c:catAx>
       <c:valAx>
-        <c:axId val="-1979029168"/>
+        <c:axId val="-2008194704"/>
         <c:scaling>
           <c:orientation val="minMax"/>
         </c:scaling>
@@ -2068,7 +2102,7 @@
             <a:endParaRPr lang="fr-FR"/>
           </a:p>
         </c:txPr>
-        <c:crossAx val="-2077683168"/>
+        <c:crossAx val="-2008555136"/>
         <c:crosses val="autoZero"/>
         <c:crossBetween val="between"/>
       </c:valAx>
@@ -2319,11 +2353,11 @@
         </c:dLbls>
         <c:gapWidth val="219"/>
         <c:overlap val="-27"/>
-        <c:axId val="-2074458208"/>
-        <c:axId val="-1999238544"/>
+        <c:axId val="-1979344272"/>
+        <c:axId val="-1979341440"/>
       </c:barChart>
       <c:catAx>
-        <c:axId val="-2074458208"/>
+        <c:axId val="-1979344272"/>
         <c:scaling>
           <c:orientation val="minMax"/>
         </c:scaling>
@@ -2366,7 +2400,7 @@
             <a:endParaRPr lang="fr-FR"/>
           </a:p>
         </c:txPr>
-        <c:crossAx val="-1999238544"/>
+        <c:crossAx val="-1979341440"/>
         <c:crosses val="autoZero"/>
         <c:auto val="1"/>
         <c:lblAlgn val="ctr"/>
@@ -2374,7 +2408,7 @@
         <c:noMultiLvlLbl val="0"/>
       </c:catAx>
       <c:valAx>
-        <c:axId val="-1999238544"/>
+        <c:axId val="-1979341440"/>
         <c:scaling>
           <c:logBase val="10.0"/>
           <c:orientation val="minMax"/>
@@ -2426,7 +2460,7 @@
             <a:endParaRPr lang="fr-FR"/>
           </a:p>
         </c:txPr>
-        <c:crossAx val="-2074458208"/>
+        <c:crossAx val="-1979344272"/>
         <c:crosses val="autoZero"/>
         <c:crossBetween val="between"/>
       </c:valAx>
@@ -2708,11 +2742,11 @@
         </c:dLbls>
         <c:gapWidth val="219"/>
         <c:overlap val="-27"/>
-        <c:axId val="-2008112112"/>
-        <c:axId val="-1999506576"/>
+        <c:axId val="-2077692192"/>
+        <c:axId val="-2123654048"/>
       </c:barChart>
       <c:catAx>
-        <c:axId val="-2008112112"/>
+        <c:axId val="-2077692192"/>
         <c:scaling>
           <c:orientation val="minMax"/>
         </c:scaling>
@@ -2755,7 +2789,7 @@
             <a:endParaRPr lang="fr-FR"/>
           </a:p>
         </c:txPr>
-        <c:crossAx val="-1999506576"/>
+        <c:crossAx val="-2123654048"/>
         <c:crosses val="autoZero"/>
         <c:auto val="1"/>
         <c:lblAlgn val="ctr"/>
@@ -2763,7 +2797,7 @@
         <c:noMultiLvlLbl val="0"/>
       </c:catAx>
       <c:valAx>
-        <c:axId val="-1999506576"/>
+        <c:axId val="-2123654048"/>
         <c:scaling>
           <c:logBase val="10.0"/>
           <c:orientation val="minMax"/>
@@ -2815,7 +2849,7 @@
             <a:endParaRPr lang="fr-FR"/>
           </a:p>
         </c:txPr>
-        <c:crossAx val="-2008112112"/>
+        <c:crossAx val="-2077692192"/>
         <c:crosses val="autoZero"/>
         <c:crossBetween val="between"/>
       </c:valAx>

</xml_diff>